<commit_message>
Ajustes da descrição do projeto, Business Drivers/Background e visão
</commit_message>
<xml_diff>
--- a/charter.docx
+++ b/charter.docx
@@ -5,6 +5,7 @@
     <w:p>
       <w:pPr>
         <w:pStyle w:val="Ttulo"/>
+        <w:jc w:val="left"/>
         <w:rPr>
           <w:rFonts w:ascii="Arial" w:hAnsi="Arial"/>
           <w:sz w:val="24"/>
@@ -784,6 +785,15 @@
               </w:rPr>
               <w:t>Descrição do projeto</w:t>
             </w:r>
+            <w:r>
+              <w:rPr>
+                <w:rFonts w:ascii="Arial" w:hAnsi="Arial"/>
+                <w:lang w:val="pt-BR"/>
+              </w:rPr>
+              <w:t>.</w:t>
+            </w:r>
+            <w:bookmarkStart w:id="0" w:name="_GoBack"/>
+            <w:bookmarkEnd w:id="0"/>
           </w:p>
         </w:tc>
       </w:tr>
@@ -802,6 +812,13 @@
                 <w:lang w:val="pt-BR"/>
               </w:rPr>
             </w:pPr>
+            <w:r>
+              <w:rPr>
+                <w:rFonts w:ascii="Arial" w:hAnsi="Arial"/>
+                <w:lang w:val="pt-BR"/>
+              </w:rPr>
+              <w:t>1.0</w:t>
+            </w:r>
           </w:p>
         </w:tc>
         <w:tc>
@@ -815,6 +832,13 @@
                 <w:lang w:val="pt-BR"/>
               </w:rPr>
             </w:pPr>
+            <w:r>
+              <w:rPr>
+                <w:rFonts w:ascii="Arial" w:hAnsi="Arial"/>
+                <w:lang w:val="pt-BR"/>
+              </w:rPr>
+              <w:t>22/10/2018</w:t>
+            </w:r>
           </w:p>
         </w:tc>
         <w:tc>
@@ -828,6 +852,27 @@
                 <w:lang w:val="pt-BR"/>
               </w:rPr>
             </w:pPr>
+            <w:r>
+              <w:rPr>
+                <w:rFonts w:ascii="Arial" w:hAnsi="Arial"/>
+                <w:lang w:val="pt-BR"/>
+              </w:rPr>
+              <w:t xml:space="preserve">Ajustes da descrição do projeto, </w:t>
+            </w:r>
+            <w:r>
+              <w:rPr>
+                <w:rFonts w:ascii="Arial" w:hAnsi="Arial"/>
+                <w:lang w:val="pt-BR"/>
+              </w:rPr>
+              <w:t>Business Drivers/Background</w:t>
+            </w:r>
+            <w:r>
+              <w:rPr>
+                <w:rFonts w:ascii="Arial" w:hAnsi="Arial"/>
+                <w:lang w:val="pt-BR"/>
+              </w:rPr>
+              <w:t xml:space="preserve"> e visão.</w:t>
+            </w:r>
           </w:p>
         </w:tc>
       </w:tr>
@@ -991,100 +1036,70 @@
           <w:rFonts w:ascii="Arial" w:hAnsi="Arial" w:cs="Arial"/>
           <w:lang w:val="pt-BR"/>
         </w:rPr>
-        <w:t>Uma re</w:t>
+        <w:t xml:space="preserve">Uma rede social </w:t>
       </w:r>
       <w:r>
         <w:rPr>
           <w:rFonts w:ascii="Arial" w:hAnsi="Arial" w:cs="Arial"/>
           <w:lang w:val="pt-BR"/>
         </w:rPr>
-        <w:t>de de estudos</w:t>
+        <w:t xml:space="preserve">voltada </w:t>
       </w:r>
       <w:r>
         <w:rPr>
           <w:rFonts w:ascii="Arial" w:hAnsi="Arial" w:cs="Arial"/>
           <w:lang w:val="pt-BR"/>
         </w:rPr>
-        <w:t xml:space="preserve"> </w:t>
+        <w:t xml:space="preserve">para estudantes de tecnologia </w:t>
       </w:r>
       <w:r>
         <w:rPr>
           <w:rFonts w:ascii="Arial" w:hAnsi="Arial" w:cs="Arial"/>
           <w:lang w:val="pt-BR"/>
         </w:rPr>
-        <w:t xml:space="preserve">com </w:t>
+        <w:t xml:space="preserve">desenvolverem conteúdos, </w:t>
       </w:r>
       <w:r>
         <w:rPr>
           <w:rFonts w:ascii="Arial" w:hAnsi="Arial" w:cs="Arial"/>
           <w:lang w:val="pt-BR"/>
         </w:rPr>
-        <w:t>o</w:t>
+        <w:t>discussões</w:t>
       </w:r>
       <w:r>
         <w:rPr>
           <w:rFonts w:ascii="Arial" w:hAnsi="Arial" w:cs="Arial"/>
           <w:lang w:val="pt-BR"/>
         </w:rPr>
-        <w:t xml:space="preserve"> objetivo </w:t>
+        <w:t xml:space="preserve"> e</w:t>
       </w:r>
       <w:r>
         <w:rPr>
           <w:rFonts w:ascii="Arial" w:hAnsi="Arial" w:cs="Arial"/>
           <w:lang w:val="pt-BR"/>
         </w:rPr>
-        <w:t>de c</w:t>
+        <w:t xml:space="preserve"> artigos</w:t>
       </w:r>
       <w:r>
         <w:rPr>
           <w:rFonts w:ascii="Arial" w:hAnsi="Arial" w:cs="Arial"/>
           <w:lang w:val="pt-BR"/>
         </w:rPr>
-        <w:t>ompartilha</w:t>
+        <w:t xml:space="preserve"> com uma plataforma </w:t>
       </w:r>
       <w:r>
         <w:rPr>
           <w:rFonts w:ascii="Arial" w:hAnsi="Arial" w:cs="Arial"/>
           <w:lang w:val="pt-BR"/>
         </w:rPr>
-        <w:t>r</w:t>
+        <w:t>para</w:t>
       </w:r>
       <w:r>
         <w:rPr>
           <w:rFonts w:ascii="Arial" w:hAnsi="Arial" w:cs="Arial"/>
           <w:lang w:val="pt-BR"/>
         </w:rPr>
-        <w:t xml:space="preserve"> conteúdo</w:t>
-      </w:r>
-      <w:r>
-        <w:rPr>
-          <w:rFonts w:ascii="Arial" w:hAnsi="Arial" w:cs="Arial"/>
-          <w:lang w:val="pt-BR"/>
-        </w:rPr>
-        <w:t>s</w:t>
-      </w:r>
-      <w:r>
-        <w:rPr>
-          <w:rFonts w:ascii="Arial" w:hAnsi="Arial" w:cs="Arial"/>
-          <w:lang w:val="pt-BR"/>
-        </w:rPr>
-        <w:t xml:space="preserve"> para desenvolvimento pessoal através </w:t>
-      </w:r>
-      <w:r>
-        <w:rPr>
-          <w:rFonts w:ascii="Arial" w:hAnsi="Arial" w:cs="Arial"/>
-          <w:lang w:val="pt-BR"/>
-        </w:rPr>
-        <w:t>do</w:t>
-      </w:r>
-      <w:bookmarkStart w:id="0" w:name="_GoBack"/>
-      <w:bookmarkEnd w:id="0"/>
-      <w:r>
-        <w:rPr>
-          <w:rFonts w:ascii="Arial" w:hAnsi="Arial" w:cs="Arial"/>
-          <w:lang w:val="pt-BR"/>
-        </w:rPr>
-        <w:t xml:space="preserve"> conhecimento dos usuários.</w:t>
+        <w:t xml:space="preserve"> produção de cursos.</w:t>
       </w:r>
     </w:p>
     <w:p>
@@ -1147,8 +1162,143 @@
           <w:rFonts w:ascii="Arial" w:hAnsi="Arial"/>
           <w:lang w:val="pt-BR"/>
         </w:rPr>
-        <w:t>Razões p/ a recomendação do projeto, incluindo o background, informação do negócio, definição do problema, etc.</w:t>
-      </w:r>
+        <w:t xml:space="preserve">StudyBlue </w:t>
+      </w:r>
+      <w:r>
+        <w:rPr>
+          <w:rFonts w:ascii="Arial" w:hAnsi="Arial"/>
+          <w:lang w:val="pt-BR"/>
+        </w:rPr>
+        <w:t>–</w:t>
+      </w:r>
+      <w:r>
+        <w:rPr>
+          <w:rFonts w:ascii="Arial" w:hAnsi="Arial"/>
+          <w:lang w:val="pt-BR"/>
+        </w:rPr>
+        <w:t xml:space="preserve"> </w:t>
+      </w:r>
+      <w:r>
+        <w:rPr>
+          <w:rFonts w:ascii="Arial" w:hAnsi="Arial"/>
+          <w:lang w:val="pt-BR"/>
+        </w:rPr>
+        <w:t>Rede social colaborativa, onde os próprios usuários produzem o conteúdo. Possui fichas de estudo, questionários, entre outros conteúdos.</w:t>
+      </w:r>
+    </w:p>
+    <w:p>
+      <w:pPr>
+        <w:rPr>
+          <w:rFonts w:ascii="Arial" w:hAnsi="Arial"/>
+          <w:lang w:val="pt-BR"/>
+        </w:rPr>
+      </w:pPr>
+      <w:hyperlink r:id="rId9" w:history="1">
+        <w:r>
+          <w:rPr>
+            <w:rStyle w:val="Hyperlink"/>
+            <w:rFonts w:ascii="Arial" w:hAnsi="Arial"/>
+            <w:lang w:val="pt-BR"/>
+          </w:rPr>
+          <w:t>www.studyblue.com/</w:t>
+        </w:r>
+      </w:hyperlink>
+    </w:p>
+    <w:p>
+      <w:pPr>
+        <w:rPr>
+          <w:rFonts w:ascii="Arial" w:hAnsi="Arial"/>
+          <w:lang w:val="pt-BR"/>
+        </w:rPr>
+      </w:pPr>
+    </w:p>
+    <w:p>
+      <w:pPr>
+        <w:rPr>
+          <w:rFonts w:ascii="Arial" w:hAnsi="Arial"/>
+          <w:lang w:val="pt-BR"/>
+        </w:rPr>
+      </w:pPr>
+      <w:r>
+        <w:rPr>
+          <w:rFonts w:ascii="Arial" w:hAnsi="Arial"/>
+          <w:lang w:val="pt-BR"/>
+        </w:rPr>
+        <w:t>Lynda – Videoteca online, que oferece tutoriais sobre softwares, idiomas, negócios e diversos temas. Possui vídeos conhecidos pela qualidade da tecnologia e conteúdo.</w:t>
+      </w:r>
+    </w:p>
+    <w:p>
+      <w:pPr>
+        <w:rPr>
+          <w:rFonts w:ascii="Arial" w:hAnsi="Arial"/>
+          <w:lang w:val="pt-BR"/>
+        </w:rPr>
+      </w:pPr>
+      <w:hyperlink r:id="rId10" w:history="1">
+        <w:r>
+          <w:rPr>
+            <w:rStyle w:val="Hyperlink"/>
+            <w:rFonts w:ascii="Arial" w:hAnsi="Arial"/>
+            <w:lang w:val="pt-BR"/>
+          </w:rPr>
+          <w:t>www.lynda.com/</w:t>
+        </w:r>
+      </w:hyperlink>
+    </w:p>
+    <w:p>
+      <w:pPr>
+        <w:rPr>
+          <w:rFonts w:ascii="Arial" w:hAnsi="Arial"/>
+          <w:lang w:val="pt-BR"/>
+        </w:rPr>
+      </w:pPr>
+    </w:p>
+    <w:p>
+      <w:pPr>
+        <w:rPr>
+          <w:rFonts w:ascii="Arial" w:hAnsi="Arial"/>
+          <w:lang w:val="pt-BR"/>
+        </w:rPr>
+      </w:pPr>
+      <w:r>
+        <w:rPr>
+          <w:rFonts w:ascii="Arial" w:hAnsi="Arial"/>
+          <w:lang w:val="pt-BR"/>
+        </w:rPr>
+        <w:t>Passei direto</w:t>
+      </w:r>
+      <w:r>
+        <w:rPr>
+          <w:rFonts w:ascii="Arial" w:hAnsi="Arial"/>
+          <w:lang w:val="pt-BR"/>
+        </w:rPr>
+        <w:t xml:space="preserve"> – Rede social brasileiro voltada para universitários.</w:t>
+      </w:r>
+      <w:r>
+        <w:rPr>
+          <w:rFonts w:ascii="Arial" w:hAnsi="Arial"/>
+          <w:lang w:val="pt-BR"/>
+        </w:rPr>
+        <w:t xml:space="preserve"> Necessários dados pessoais e acadêmicos para utilizar. Possui materiais de estudos, noticias e vagas de emprego.</w:t>
+      </w:r>
+    </w:p>
+    <w:p>
+      <w:pPr>
+        <w:rPr>
+          <w:rFonts w:ascii="Arial" w:hAnsi="Arial"/>
+          <w:lang w:val="pt-BR"/>
+        </w:rPr>
+      </w:pPr>
+      <w:hyperlink r:id="rId11" w:history="1">
+        <w:r>
+          <w:rPr>
+            <w:rStyle w:val="Hyperlink"/>
+            <w:rFonts w:ascii="Arial" w:hAnsi="Arial"/>
+            <w:lang w:val="pt-BR"/>
+          </w:rPr>
+          <w:t>www.passeidireto.com/</w:t>
+        </w:r>
+      </w:hyperlink>
     </w:p>
     <w:p>
       <w:pPr>
@@ -1204,7 +1354,90 @@
           <w:sz w:val="24"/>
           <w:lang w:val="pt-BR"/>
         </w:rPr>
-        <w:t>A visão do ideal que o negócio ou produto irá satisfazer após o término do projeto.</w:t>
+        <w:t xml:space="preserve">A estrutura própria de </w:t>
+      </w:r>
+      <w:proofErr w:type="spellStart"/>
+      <w:r>
+        <w:rPr>
+          <w:sz w:val="24"/>
+          <w:lang w:val="pt-BR"/>
+        </w:rPr>
+        <w:t>templates</w:t>
+      </w:r>
+      <w:proofErr w:type="spellEnd"/>
+      <w:r>
+        <w:rPr>
+          <w:sz w:val="24"/>
+          <w:lang w:val="pt-BR"/>
+        </w:rPr>
+        <w:t xml:space="preserve"> para criação de posts, artigos</w:t>
+      </w:r>
+      <w:r>
+        <w:rPr>
+          <w:sz w:val="24"/>
+          <w:lang w:val="pt-BR"/>
+        </w:rPr>
+        <w:t xml:space="preserve"> e</w:t>
+      </w:r>
+      <w:r>
+        <w:rPr>
+          <w:sz w:val="24"/>
+          <w:lang w:val="pt-BR"/>
+        </w:rPr>
+        <w:t xml:space="preserve"> </w:t>
+      </w:r>
+      <w:r>
+        <w:rPr>
+          <w:sz w:val="24"/>
+          <w:lang w:val="pt-BR"/>
+        </w:rPr>
+        <w:t>cursos</w:t>
+      </w:r>
+      <w:r>
+        <w:rPr>
+          <w:sz w:val="24"/>
+          <w:lang w:val="pt-BR"/>
+        </w:rPr>
+        <w:t xml:space="preserve"> com imagens, vídeos, formatações, etc.</w:t>
+      </w:r>
+    </w:p>
+    <w:p>
+      <w:pPr>
+        <w:pStyle w:val="Corpodetexto2"/>
+        <w:rPr>
+          <w:sz w:val="24"/>
+          <w:lang w:val="pt-BR"/>
+        </w:rPr>
+      </w:pPr>
+      <w:r>
+        <w:rPr>
+          <w:sz w:val="24"/>
+          <w:lang w:val="pt-BR"/>
+        </w:rPr>
+        <w:t>Como publico possui estudantes, professores e interessados na área de informática que possam usufruir e produzir material para a plataforma.</w:t>
+      </w:r>
+    </w:p>
+    <w:p>
+      <w:pPr>
+        <w:pStyle w:val="Corpodetexto2"/>
+        <w:rPr>
+          <w:sz w:val="24"/>
+          <w:lang w:val="pt-BR"/>
+        </w:rPr>
+      </w:pPr>
+      <w:r>
+        <w:rPr>
+          <w:sz w:val="24"/>
+          <w:lang w:val="pt-BR"/>
+        </w:rPr>
+        <w:t>Possibilitando a criação de</w:t>
+      </w:r>
+      <w:r>
+        <w:rPr>
+          <w:sz w:val="24"/>
+          <w:lang w:val="pt-BR"/>
+        </w:rPr>
+        <w:t xml:space="preserve"> um ambiente autossustentável que possa gerar conteúdo, ajudando os membros participantes e trazendo novos membros que possam ajudar com a comunidade.</w:t>
       </w:r>
     </w:p>
     <w:p>
@@ -1305,15 +1538,13 @@
         </w:rPr>
         <w:t xml:space="preserve">Resultados que o projeto ou seu produto pretendem alcançar. Devem ser específicos, mensuráveis, factíveis, </w:t>
       </w:r>
-      <w:proofErr w:type="gramStart"/>
-      <w:r>
-        <w:rPr>
-          <w:rFonts w:ascii="Arial" w:hAnsi="Arial"/>
-          <w:lang w:val="pt-BR"/>
-        </w:rPr>
-        <w:t>realísticos ,</w:t>
-      </w:r>
-      <w:proofErr w:type="gramEnd"/>
+      <w:r>
+        <w:rPr>
+          <w:rFonts w:ascii="Arial" w:hAnsi="Arial"/>
+          <w:lang w:val="pt-BR"/>
+        </w:rPr>
+        <w:t>realísticos,</w:t>
+      </w:r>
       <w:r>
         <w:rPr>
           <w:rFonts w:ascii="Arial" w:hAnsi="Arial"/>
@@ -1341,16 +1572,14 @@
           <w:lang w:val="pt-BR"/>
         </w:rPr>
       </w:pPr>
-      <w:proofErr w:type="gramStart"/>
       <w:r>
         <w:rPr>
           <w:rFonts w:ascii="Arial" w:hAnsi="Arial"/>
           <w:sz w:val="28"/>
           <w:lang w:val="pt-BR"/>
         </w:rPr>
-        <w:t>4.1  CUSTOS</w:t>
-      </w:r>
-      <w:proofErr w:type="gramEnd"/>
+        <w:t>4.1 CUSTOS</w:t>
+      </w:r>
       <w:r>
         <w:rPr>
           <w:rFonts w:ascii="Arial" w:hAnsi="Arial"/>
@@ -1540,6 +1769,7 @@
                 <w:sz w:val="28"/>
                 <w:lang w:val="pt-BR"/>
               </w:rPr>
+              <w:lastRenderedPageBreak/>
               <w:t>Equipamentos</w:t>
             </w:r>
           </w:p>
@@ -1843,7 +2073,6 @@
         <w:rPr>
           <w:rFonts w:ascii="Arial" w:hAnsi="Arial"/>
         </w:rPr>
-        <w:lastRenderedPageBreak/>
         <w:t>..</w:t>
       </w:r>
     </w:p>
@@ -2079,16 +2308,15 @@
         </w:rPr>
         <w:t xml:space="preserve"> e </w:t>
       </w:r>
-      <w:proofErr w:type="spellStart"/>
       <w:r>
         <w:rPr>
           <w:rFonts w:ascii="Arial" w:hAnsi="Arial"/>
           <w:b/>
           <w:i/>
+          <w:lang w:val="pt-BR"/>
         </w:rPr>
         <w:t>Responsabilidades</w:t>
       </w:r>
-      <w:proofErr w:type="spellEnd"/>
     </w:p>
     <w:p/>
     <w:p>
@@ -2354,6 +2582,7 @@
           <w:szCs w:val="36"/>
           <w:lang w:val="pt-BR"/>
         </w:rPr>
+        <w:lastRenderedPageBreak/>
         <w:t>7-Descrição funcional do produto</w:t>
       </w:r>
     </w:p>
@@ -2391,8 +2620,8 @@
       </w:r>
     </w:p>
     <w:sectPr>
-      <w:footerReference w:type="default" r:id="rId9"/>
-      <w:footerReference w:type="first" r:id="rId10"/>
+      <w:footerReference w:type="default" r:id="rId12"/>
+      <w:footerReference w:type="first" r:id="rId13"/>
       <w:pgSz w:w="12240" w:h="15840"/>
       <w:pgMar w:top="1440" w:right="1800" w:bottom="1440" w:left="1800" w:header="720" w:footer="720" w:gutter="0"/>
       <w:cols w:space="720"/>
@@ -2473,7 +2702,7 @@
         <w:noProof/>
         <w:sz w:val="16"/>
       </w:rPr>
-      <w:t>10/14/18</w:t>
+      <w:t>10/25/18</w:t>
     </w:r>
     <w:r>
       <w:rPr>
@@ -4334,6 +4563,29 @@
       <w:lang w:val="en-US" w:eastAsia="en-US"/>
     </w:rPr>
   </w:style>
+  <w:style w:type="character" w:styleId="Hyperlink">
+    <w:name w:val="Hyperlink"/>
+    <w:basedOn w:val="Fontepargpadro"/>
+    <w:uiPriority w:val="99"/>
+    <w:unhideWhenUsed/>
+    <w:rsid w:val="009614FC"/>
+    <w:rPr>
+      <w:color w:val="0563C1" w:themeColor="hyperlink"/>
+      <w:u w:val="single"/>
+    </w:rPr>
+  </w:style>
+  <w:style w:type="character" w:styleId="MenoPendente">
+    <w:name w:val="Unresolved Mention"/>
+    <w:basedOn w:val="Fontepargpadro"/>
+    <w:uiPriority w:val="99"/>
+    <w:semiHidden/>
+    <w:unhideWhenUsed/>
+    <w:rsid w:val="009614FC"/>
+    <w:rPr>
+      <w:color w:val="605E5C"/>
+      <w:shd w:val="clear" w:color="auto" w:fill="E1DFDD"/>
+    </w:rPr>
+  </w:style>
 </w:styles>
 </file>
 

</xml_diff>